<commit_message>
delete certificate enpoint added
</commit_message>
<xml_diff>
--- a/filestorage/report.docx
+++ b/filestorage/report.docx
@@ -526,7 +526,7 @@
           <w:szCs w:val="24"/>
           <w:u w:val="dotted"/>
         </w:rPr>
-        <w:t xml:space="preserve">Deban Biswas</w:t>
+        <w:t xml:space="preserve">Rakesh Singh</w:t>
       </w:r>
       <w:r>
         <w:rPr>
@@ -565,7 +565,7 @@
           <w:szCs w:val="24"/>
           <w:u w:val="dotted"/>
         </w:rPr>
-        <w:t xml:space="preserve">Sagar Biswas</w:t>
+        <w:t xml:space="preserve">Ajay Singh</w:t>
       </w:r>
       <w:r>
         <w:rPr>
@@ -649,7 +649,7 @@
           <w:szCs w:val="24"/>
           <w:u w:val="dotted"/>
         </w:rPr>
-        <w:t xml:space="preserve">2020</w:t>
+        <w:t xml:space="preserve">2019</w:t>
       </w:r>
       <w:r>
         <w:rPr>
@@ -695,7 +695,7 @@
           <w:szCs w:val="24"/>
           <w:u w:val="dash"/>
         </w:rPr>
-        <w:t xml:space="preserve">1234A</w:t>
+        <w:t xml:space="preserve">12347N</w:t>
       </w:r>
       <w:r>
         <w:rPr>
@@ -714,7 +714,7 @@
           <w:szCs w:val="24"/>
           <w:u w:val="dotted"/>
         </w:rPr>
-        <w:t xml:space="preserve">002</w:t>
+        <w:t xml:space="preserve">005</w:t>
       </w:r>
       <w:r>
         <w:rPr>
@@ -984,7 +984,7 @@
           <w:szCs w:val="24"/>
           <w:u w:val="dotted"/>
         </w:rPr>
-        <w:t xml:space="preserve">16/04/2021</w:t>
+        <w:t xml:space="preserve">09/04/2021</w:t>
       </w:r>
       <w:r>
         <w:rPr>

</xml_diff>

<commit_message>
Event source added for real time update
</commit_message>
<xml_diff>
--- a/filestorage/report.docx
+++ b/filestorage/report.docx
@@ -37,7 +37,7 @@
           <w:b/>
           <w:sz w:val="24"/>
         </w:rPr>
-        <w:t xml:space="preserve">002</w:t>
+        <w:t xml:space="preserve">008</w:t>
       </w:r>
       <w:r>
         <w:rPr>
@@ -526,7 +526,7 @@
           <w:szCs w:val="24"/>
           <w:u w:val="dotted"/>
         </w:rPr>
-        <w:t xml:space="preserve">Rakesh Singh</w:t>
+        <w:t xml:space="preserve">Anirban Dutta</w:t>
       </w:r>
       <w:r>
         <w:rPr>
@@ -565,7 +565,7 @@
           <w:szCs w:val="24"/>
           <w:u w:val="dotted"/>
         </w:rPr>
-        <w:t xml:space="preserve">Ajay Singh</w:t>
+        <w:t xml:space="preserve">Sagar Dutta</w:t>
       </w:r>
       <w:r>
         <w:rPr>
@@ -695,7 +695,7 @@
           <w:szCs w:val="24"/>
           <w:u w:val="dash"/>
         </w:rPr>
-        <w:t xml:space="preserve">12347N</w:t>
+        <w:t xml:space="preserve">1254A</w:t>
       </w:r>
       <w:r>
         <w:rPr>
@@ -714,7 +714,7 @@
           <w:szCs w:val="24"/>
           <w:u w:val="dotted"/>
         </w:rPr>
-        <w:t xml:space="preserve">005</w:t>
+        <w:t xml:space="preserve">12</w:t>
       </w:r>
       <w:r>
         <w:rPr>
@@ -742,7 +742,7 @@
           <w:szCs w:val="24"/>
           <w:u w:val="dotted"/>
         </w:rPr>
-        <w:t xml:space="preserve">A+</w:t>
+        <w:t xml:space="preserve">A</w:t>
       </w:r>
       <w:r>
         <w:rPr>
@@ -984,7 +984,7 @@
           <w:szCs w:val="24"/>
           <w:u w:val="dotted"/>
         </w:rPr>
-        <w:t xml:space="preserve">09/04/2021</w:t>
+        <w:t xml:space="preserve">12/02/2020</w:t>
       </w:r>
       <w:r>
         <w:rPr>

</xml_diff>